<commit_message>
more listings in calgary and removal of calendar
calendar sin removed
</commit_message>
<xml_diff>
--- a/documents/Written.docx
+++ b/documents/Written.docx
@@ -344,6 +344,7 @@
         <w:rPr>
           <w:b/>
           <w:bCs/>
+          <w:noProof/>
         </w:rPr>
         <w:drawing>
           <wp:inline distT="0" distB="0" distL="0" distR="0" wp14:anchorId="2144BCCE" wp14:editId="20013CF3">
@@ -457,7 +458,25 @@
         <w:t>listno</w:t>
       </w:r>
       <w:r>
-        <w:t>, owner_sin, date_start, date_end, price)</w:t>
+        <w:t xml:space="preserve">, </w:t>
+      </w:r>
+      <w:r>
+        <w:rPr>
+          <w:u w:val="single"/>
+        </w:rPr>
+        <w:t>date_start</w:t>
+      </w:r>
+      <w:r>
+        <w:t xml:space="preserve">, </w:t>
+      </w:r>
+      <w:r>
+        <w:rPr>
+          <w:u w:val="single"/>
+        </w:rPr>
+        <w:t>date_end</w:t>
+      </w:r>
+      <w:r>
+        <w:t>, price)</w:t>
       </w:r>
     </w:p>
     <w:p>
@@ -532,7 +551,19 @@
         <w:t>listno</w:t>
       </w:r>
       <w:r>
-        <w:t>, comments</w:t>
+        <w:t xml:space="preserve">, </w:t>
+      </w:r>
+      <w:r>
+        <w:rPr>
+          <w:u w:val="single"/>
+        </w:rPr>
+        <w:t>timestamp</w:t>
+      </w:r>
+      <w:r>
+        <w:t xml:space="preserve">, </w:t>
+      </w:r>
+      <w:r>
+        <w:t>comments</w:t>
       </w:r>
       <w:r>
         <w:t>)</w:t>
@@ -598,7 +629,16 @@
         <w:t>listno</w:t>
       </w:r>
       <w:r>
-        <w:t>, sin, type</w:t>
+        <w:t xml:space="preserve">, </w:t>
+      </w:r>
+      <w:r>
+        <w:rPr>
+          <w:u w:val="single"/>
+        </w:rPr>
+        <w:t>sin</w:t>
+      </w:r>
+      <w:r>
+        <w:t>, type</w:t>
       </w:r>
       <w:r>
         <w:t>)</w:t>
@@ -618,7 +658,13 @@
         <w:t>sin</w:t>
       </w:r>
       <w:r>
-        <w:t>, listno</w:t>
+        <w:t xml:space="preserve">, </w:t>
+      </w:r>
+      <w:r>
+        <w:rPr>
+          <w:u w:val="single"/>
+        </w:rPr>
+        <w:t>listno</w:t>
       </w:r>
       <w:r>
         <w:t>)</w:t>
@@ -736,7 +782,13 @@
         </w:numPr>
       </w:pPr>
       <w:r>
-        <w:t>The text interface will appear on the console to the right. Follow the text instructions, which involve inputting a number or “y” and hitting enter.</w:t>
+        <w:t xml:space="preserve">The text interface will appear on the console </w:t>
+      </w:r>
+      <w:r>
+        <w:t>in the IDE</w:t>
+      </w:r>
+      <w:r>
+        <w:t>. Follow the text instructions, which involve inputting a number and hitting enter.</w:t>
       </w:r>
     </w:p>
     <w:p>
@@ -744,7 +796,25 @@
         <w:ind w:left="720"/>
       </w:pPr>
       <w:r>
-        <w:t xml:space="preserve">System limitations are about installed software. Certain computer operating systems are not supported by Java’s Connector-J or cannot run Java/MySQL. In terms of hardware, the limit of memory on the computer may hinder total data size in the database and query runtime. </w:t>
+        <w:t xml:space="preserve">System limitations are about installed software. Certain computer operating systems are not supported by </w:t>
+      </w:r>
+      <w:r>
+        <w:t>SQL</w:t>
+      </w:r>
+      <w:r>
+        <w:t>’s Connector</w:t>
+      </w:r>
+      <w:r>
+        <w:t>/</w:t>
+      </w:r>
+      <w:r>
+        <w:t xml:space="preserve">J or cannot run </w:t>
+      </w:r>
+      <w:r>
+        <w:t>Eclipse/Java/SQL</w:t>
+      </w:r>
+      <w:r>
+        <w:t xml:space="preserve">. In terms of hardware, the limit of memory on the computer may hinder total data size in the database and query runtime. </w:t>
       </w:r>
     </w:p>
     <w:p>
@@ -752,10 +822,33 @@
         <w:ind w:left="720"/>
       </w:pPr>
       <w:r>
-        <w:t xml:space="preserve">Improvements to this project can be done with the Java application. As Java programming was not the focus of this course, the main Java app has long functions, is only adequately segmented, and not all errors and constraints have catch statements. In regards to the SQL side of things, </w:t>
+        <w:t>Improvements to this project can be done with the Java application. As Java programming was not the focus of this course, the main Java app has long functions, is only adequately segmented, and not all errors and constraints have catch statements.</w:t>
+      </w:r>
+      <w:r>
+        <w:t xml:space="preserve"> This lack of focus on Java also made the interface difficult to progress quickly. A local website attached to a database is one area this could be improved upon.</w:t>
+      </w:r>
+      <w:r>
+        <w:t xml:space="preserve"> </w:t>
+      </w:r>
+    </w:p>
+    <w:p>
+      <w:pPr>
+        <w:ind w:left="720"/>
+      </w:pPr>
+      <w:r>
+        <w:t>Regarding</w:t>
+      </w:r>
+      <w:r>
+        <w:t xml:space="preserve"> SQL</w:t>
+      </w:r>
+      <w:r>
+        <w:t xml:space="preserve">, </w:t>
       </w:r>
       <w:r>
         <w:t>I feel alright with query accuracy except for the final query about nouns – which I have yet to find a direct SQL answer.</w:t>
+      </w:r>
+      <w:r>
+        <w:t xml:space="preserve"> The SQL queries seem to work for simple questions.</w:t>
       </w:r>
     </w:p>
     <w:sectPr>

</xml_diff>